<commit_message>
another initial check in
</commit_message>
<xml_diff>
--- a/ElectricCarGarageTechinicalDesign.docx
+++ b/ElectricCarGarageTechinicalDesign.docx
@@ -174,9 +174,11 @@
             <w:tcW w:w="3117" w:type="dxa"/>
           </w:tcPr>
           <w:p>
+            <w:proofErr w:type="spellStart"/>
             <w:r>
               <w:t>Guid</w:t>
             </w:r>
+            <w:proofErr w:type="spellEnd"/>
           </w:p>
         </w:tc>
         <w:tc>
@@ -373,8 +375,16 @@
               <w:rPr>
                 <w:rStyle w:val="SubtleReference"/>
               </w:rPr>
-              <w:t xml:space="preserve"> and Gategories</w:t>
-            </w:r>
+              <w:t xml:space="preserve"> and </w:t>
+            </w:r>
+            <w:proofErr w:type="spellStart"/>
+            <w:r>
+              <w:rPr>
+                <w:rStyle w:val="SubtleReference"/>
+              </w:rPr>
+              <w:t>Gategories</w:t>
+            </w:r>
+            <w:proofErr w:type="spellEnd"/>
           </w:p>
         </w:tc>
         <w:tc>
@@ -1336,42 +1346,159 @@
           <w:b/>
           <w:bCs/>
         </w:rPr>
-        <w:t>Libraries (Nuget Packages)</w:t>
+        <w:t>Libraries (</w:t>
+      </w:r>
+      <w:proofErr w:type="spellStart"/>
+      <w:r>
+        <w:rPr>
+          <w:rStyle w:val="SubtleReference"/>
+          <w:b/>
+          <w:bCs/>
+        </w:rPr>
+        <w:t>Nuget</w:t>
+      </w:r>
+      <w:proofErr w:type="spellEnd"/>
+      <w:r>
+        <w:rPr>
+          <w:rStyle w:val="SubtleReference"/>
+          <w:b/>
+          <w:bCs/>
+        </w:rPr>
+        <w:t xml:space="preserve"> Packages)</w:t>
       </w:r>
       <w:r>
         <w:rPr>
           <w:rStyle w:val="SubtleReference"/>
         </w:rPr>
         <w:br/>
-        <w:t>MediatR for CQRS – simplifies inplementation of CQRS pattern</w:t>
+      </w:r>
+      <w:proofErr w:type="spellStart"/>
+      <w:r>
+        <w:rPr>
+          <w:rStyle w:val="SubtleReference"/>
+        </w:rPr>
+        <w:t>MediatR</w:t>
+      </w:r>
+      <w:proofErr w:type="spellEnd"/>
+      <w:r>
+        <w:rPr>
+          <w:rStyle w:val="SubtleReference"/>
+        </w:rPr>
+        <w:t xml:space="preserve"> for CQRS – simplifies </w:t>
+      </w:r>
+      <w:proofErr w:type="spellStart"/>
+      <w:r>
+        <w:rPr>
+          <w:rStyle w:val="SubtleReference"/>
+        </w:rPr>
+        <w:t>inplementation</w:t>
+      </w:r>
+      <w:proofErr w:type="spellEnd"/>
+      <w:r>
+        <w:rPr>
+          <w:rStyle w:val="SubtleReference"/>
+        </w:rPr>
+        <w:t xml:space="preserve"> of CQRS pattern</w:t>
       </w:r>
       <w:r>
         <w:rPr>
           <w:rStyle w:val="SubtleReference"/>
         </w:rPr>
         <w:br/>
-        <w:t>Carter for API Endpoints – Routing and handling http request, easy to define api endpoints</w:t>
+        <w:t xml:space="preserve">Carter for API Endpoints – Routing and handling http request, easy to define </w:t>
+      </w:r>
+      <w:proofErr w:type="spellStart"/>
+      <w:r>
+        <w:rPr>
+          <w:rStyle w:val="SubtleReference"/>
+        </w:rPr>
+        <w:t>api</w:t>
+      </w:r>
+      <w:proofErr w:type="spellEnd"/>
+      <w:r>
+        <w:rPr>
+          <w:rStyle w:val="SubtleReference"/>
+        </w:rPr>
+        <w:t xml:space="preserve"> endpoints</w:t>
       </w:r>
       <w:r>
         <w:rPr>
           <w:rStyle w:val="SubtleReference"/>
         </w:rPr>
         <w:br/>
-        <w:t>Marten for PostgreSQL interaction – use postgreSQL as a document DB.</w:t>
-      </w:r>
+        <w:t>Marten for PostgreSQL interaction –</w:t>
+      </w:r>
+      <w:r>
+        <w:rPr>
+          <w:rStyle w:val="SubtleReference"/>
+        </w:rPr>
+        <w:t xml:space="preserve"> </w:t>
+      </w:r>
+      <w:r>
+        <w:rPr>
+          <w:rStyle w:val="SubtleReference"/>
+        </w:rPr>
+        <w:t>document DB</w:t>
+      </w:r>
+      <w:r>
+        <w:rPr>
+          <w:rStyle w:val="SubtleReference"/>
+        </w:rPr>
+        <w:t xml:space="preserve"> usin</w:t>
+      </w:r>
+      <w:r>
+        <w:rPr>
+          <w:rStyle w:val="SubtleReference"/>
+        </w:rPr>
+        <w:t xml:space="preserve">g </w:t>
+      </w:r>
+      <w:proofErr w:type="spellStart"/>
+      <w:r>
+        <w:rPr>
+          <w:rStyle w:val="SubtleReference"/>
+        </w:rPr>
+        <w:t>LightWeightDocumentSession</w:t>
+      </w:r>
+      <w:proofErr w:type="spellEnd"/>
       <w:r>
         <w:rPr>
           <w:rStyle w:val="SubtleReference"/>
         </w:rPr>
         <w:br/>
-        <w:t>Mapster for object mapping – maps objects from one type to another</w:t>
+      </w:r>
+      <w:proofErr w:type="spellStart"/>
+      <w:r>
+        <w:rPr>
+          <w:rStyle w:val="SubtleReference"/>
+        </w:rPr>
+        <w:t>Mapster</w:t>
+      </w:r>
+      <w:proofErr w:type="spellEnd"/>
+      <w:r>
+        <w:rPr>
+          <w:rStyle w:val="SubtleReference"/>
+        </w:rPr>
+        <w:t xml:space="preserve"> for object mapping – maps objects from one type to another</w:t>
       </w:r>
       <w:r>
         <w:rPr>
           <w:rStyle w:val="SubtleReference"/>
         </w:rPr>
         <w:br/>
-        <w:t>FluentValidation for input validation – for building strongly-type validation rules, ensure inputs are correct before processing.</w:t>
+      </w:r>
+      <w:proofErr w:type="spellStart"/>
+      <w:r>
+        <w:rPr>
+          <w:rStyle w:val="SubtleReference"/>
+        </w:rPr>
+        <w:t>FluentValidation</w:t>
+      </w:r>
+      <w:proofErr w:type="spellEnd"/>
+      <w:r>
+        <w:rPr>
+          <w:rStyle w:val="SubtleReference"/>
+        </w:rPr>
+        <w:t xml:space="preserve"> for input validation – for building strongly-type validation rules, ensure inputs are correct before processing.</w:t>
       </w:r>
     </w:p>
     <w:p>
@@ -1400,7 +1527,14 @@
           <w:rStyle w:val="SubtleReference"/>
         </w:rPr>
         <w:br/>
-        <w:t>- Feature exp: Create</w:t>
+        <w:t xml:space="preserve">- Feature exp: </w:t>
+      </w:r>
+      <w:proofErr w:type="spellStart"/>
+      <w:r>
+        <w:rPr>
+          <w:rStyle w:val="SubtleReference"/>
+        </w:rPr>
+        <w:t>Create</w:t>
       </w:r>
       <w:r>
         <w:rPr>
@@ -1414,11 +1548,19 @@
         </w:rPr>
         <w:t>ffering</w:t>
       </w:r>
-      <w:r>
-        <w:rPr>
-          <w:rStyle w:val="SubtleReference"/>
-        </w:rPr>
-        <w:t>, Get</w:t>
+      <w:proofErr w:type="spellEnd"/>
+      <w:r>
+        <w:rPr>
+          <w:rStyle w:val="SubtleReference"/>
+        </w:rPr>
+        <w:t xml:space="preserve">, </w:t>
+      </w:r>
+      <w:proofErr w:type="spellStart"/>
+      <w:r>
+        <w:rPr>
+          <w:rStyle w:val="SubtleReference"/>
+        </w:rPr>
+        <w:t>Get</w:t>
       </w:r>
       <w:r>
         <w:rPr>
@@ -1426,6 +1568,7 @@
         </w:rPr>
         <w:t>Offering</w:t>
       </w:r>
+      <w:proofErr w:type="spellEnd"/>
       <w:r>
         <w:rPr>
           <w:rStyle w:val="SubtleReference"/>
@@ -1444,8 +1587,16 @@
           <w:rStyle w:val="SubtleReference"/>
         </w:rPr>
         <w:br/>
-        <w:t>- Model folder are for entities/dto</w:t>
-      </w:r>
+        <w:t>- Model folder are for entities/</w:t>
+      </w:r>
+      <w:proofErr w:type="spellStart"/>
+      <w:r>
+        <w:rPr>
+          <w:rStyle w:val="SubtleReference"/>
+        </w:rPr>
+        <w:t>dto</w:t>
+      </w:r>
+      <w:proofErr w:type="spellEnd"/>
     </w:p>
     <w:p>
       <w:pPr>

</xml_diff>